<commit_message>
always a version behind??
</commit_message>
<xml_diff>
--- a/test.docx
+++ b/test.docx
@@ -67,7 +67,7 @@
       </w:pPr>
       <w:r>
         <w:rPr/>
-        <w:t xml:space="preserve">NEIGHBORHOOD PLANNING UNIT-O</w:t>
+        <w:t xml:space="preserve">NEIGHBORHOOD PLANNING UNIT-A</w:t>
       </w:r>
     </w:p>
     <w:p>
@@ -79,7 +79,7 @@
         <w:rPr>
           <w:b/>
         </w:rPr>
-        <w:t xml:space="preserve">                Fourth Tuesdays, 6:30PM              </w:t>
+        <w:t xml:space="preserve">                First Tuesdays, 7:00PM              </w:t>
       </w:r>
     </w:p>
     <w:p>
@@ -107,7 +107,7 @@
       </w:pPr>
       <w:r>
         <w:rPr/>
-        <w:t xml:space="preserve">Meeting ID: 812 4045 1335 Password: 812 4045 1335</w:t>
+        <w:t xml:space="preserve">Meeting ID: 856 7471 3054 Password: 380414</w:t>
       </w:r>
       <w:r>
         <w:rPr/>
@@ -145,7 +145,7 @@
       </w:pPr>
       <w:r>
         <w:rPr/>
-        <w:t xml:space="preserve">              Jeanne Tropper , </w:t>
+        <w:t xml:space="preserve">              W. Brinkley Dickerson, Jr. , </w:t>
       </w:r>
       <w:r>
         <w:rPr>
@@ -162,7 +162,7 @@
           <w:rPr>
             <w:rStyle w:val="Hyperlink"/>
           </w:rPr>
-          <w:t xml:space="preserve">                  chair@atlantanpuo.org                </w:t>
+          <w:t xml:space="preserve">                  wbdnatl@gmail.com                </w:t>
         </w:r>
       </w:hyperlink>
     </w:p>
@@ -229,7 +229,7 @@
       </w:pPr>
       <w:r>
         <w:rPr/>
-        <w:t xml:space="preserve">              Racquel Jackson, </w:t>
+        <w:t xml:space="preserve">              Joel Carnow, </w:t>
       </w:r>
       <w:r>
         <w:rPr>
@@ -246,7 +246,7 @@
           <w:rPr>
             <w:rStyle w:val="Hyperlink"/>
           </w:rPr>
-          <w:t xml:space="preserve">                  rtjackson@AtlantaGa.Gov                </w:t>
+          <w:t xml:space="preserve">                  jdcarnow@atlantaga.gov                </w:t>
         </w:r>
       </w:hyperlink>
     </w:p>
@@ -384,16 +384,16 @@
       </w:pPr>
       <w:r>
         <w:rPr/>
-        <w:t xml:space="preserve">NPU-O            </w:t>
-      </w:r>
-    </w:p>
-    <w:p>
-      <w:pPr>
-        <w:spacing w:lineRule="auto"/>
-      </w:pPr>
-      <w:r>
-        <w:rPr/>
-        <w:t xml:space="preserve">NPU-O VOTING RULES per 2022 Bylaws                Each member organization of NPU-O may select two representatives, either of whom may cast a                  single,                  indivisible vote at NPU-O meetings. Member organizations represent neighborhood, civic and                    business                    associations which have geographical boundaries within the NPU. Any organization wishing to become a                    member                    may petition for membership (Article III).            </w:t>
+        <w:t xml:space="preserve">NPU-A            </w:t>
+      </w:r>
+    </w:p>
+    <w:p>
+      <w:pPr>
+        <w:spacing w:lineRule="auto"/>
+      </w:pPr>
+      <w:r>
+        <w:rPr/>
+        <w:t xml:space="preserve">NPU-A VOTING RULES per 2022 Bylaws                Each member organization of NPU-A may select two representatives, either of whom may cast a                  single,                  indivisible vote at NPU-A meetings. Member organizations represent neighborhood, civic and                    business                    associations which have geographical boundaries within the NPU. Any organization wishing to become a                    member                    may petition for membership (Article III).            </w:t>
       </w:r>
     </w:p>
     <w:p>
@@ -542,6 +542,255 @@
             <w:r>
               <w:rPr/>
               <w:t xml:space="preserve">Event Date</w:t>
+            </w:r>
+          </w:p>
+        </w:tc>
+      </w:tr>
+      <w:tr>
+        <w:trPr/>
+        <w:tc>
+          <w:tcPr>
+            <w:tcBorders>
+              <w:top w:val="single" w:sz="1" w:space="0" w:color="000000"/>
+              <w:bottom w:val="single" w:sz="8" w:space="0" w:color="000000"/>
+              <w:left w:val="single" w:sz="1" w:space="0" w:color="000000"/>
+              <w:right w:val="single" w:sz="1" w:space="0" w:color="000000"/>
+            </w:tcBorders>
+          </w:tcPr>
+          <w:p>
+            <w:pPr>
+              <w:spacing w:lineRule="auto"/>
+            </w:pPr>
+            <w:hyperlink r:id="rId12">
+              <w:r>
+                <w:rPr>
+                  <w:rStyle w:val="Hyperlink"/>
+                </w:rPr>
+                <w:t xml:space="preserve">                          FestyFest                        </w:t>
+              </w:r>
+            </w:hyperlink>
+          </w:p>
+        </w:tc>
+        <w:tc>
+          <w:tcPr>
+            <w:tcBorders>
+              <w:top w:val="single" w:sz="1" w:space="0" w:color="000000"/>
+              <w:bottom w:val="single" w:sz="8" w:space="0" w:color="000000"/>
+              <w:left w:val="single" w:sz="1" w:space="0" w:color="000000"/>
+              <w:right w:val="single" w:sz="1" w:space="0" w:color="000000"/>
+            </w:tcBorders>
+          </w:tcPr>
+          <w:p>
+            <w:pPr>
+              <w:spacing w:lineRule="auto"/>
+            </w:pPr>
+            <w:r>
+              <w:rPr/>
+              <w:t xml:space="preserve">                        It's a festival for having festivals!                      </w:t>
+            </w:r>
+          </w:p>
+        </w:tc>
+        <w:tc>
+          <w:tcPr>
+            <w:tcBorders>
+              <w:top w:val="single" w:sz="1" w:space="0" w:color="000000"/>
+              <w:bottom w:val="single" w:sz="8" w:space="0" w:color="000000"/>
+              <w:left w:val="single" w:sz="1" w:space="0" w:color="000000"/>
+              <w:right w:val="single" w:sz="1" w:space="0" w:color="000000"/>
+            </w:tcBorders>
+          </w:tcPr>
+          <w:p>
+            <w:pPr>
+              <w:spacing w:lineRule="auto"/>
+            </w:pPr>
+            <w:r>
+              <w:rPr/>
+              <w:t xml:space="preserve">                        Piedmont Park                      </w:t>
+            </w:r>
+          </w:p>
+        </w:tc>
+        <w:tc>
+          <w:tcPr>
+            <w:tcBorders>
+              <w:top w:val="single" w:sz="1" w:space="0" w:color="000000"/>
+              <w:bottom w:val="single" w:sz="8" w:space="0" w:color="000000"/>
+              <w:left w:val="single" w:sz="1" w:space="0" w:color="000000"/>
+              <w:right w:val="single" w:sz="1" w:space="0" w:color="000000"/>
+            </w:tcBorders>
+          </w:tcPr>
+          <w:p>
+            <w:pPr>
+              <w:spacing w:lineRule="auto"/>
+            </w:pPr>
+            <w:r>
+              <w:rPr/>
+              <w:t xml:space="preserve">                        2022-12-28                      </w:t>
+            </w:r>
+          </w:p>
+        </w:tc>
+      </w:tr>
+      <w:tr>
+        <w:trPr/>
+        <w:tc>
+          <w:tcPr>
+            <w:tcBorders>
+              <w:top w:val="single" w:sz="1" w:space="0" w:color="000000"/>
+              <w:bottom w:val="single" w:sz="8" w:space="0" w:color="000000"/>
+              <w:left w:val="single" w:sz="1" w:space="0" w:color="000000"/>
+              <w:right w:val="single" w:sz="1" w:space="0" w:color="000000"/>
+            </w:tcBorders>
+          </w:tcPr>
+          <w:p>
+            <w:pPr>
+              <w:spacing w:lineRule="auto"/>
+            </w:pPr>
+            <w:hyperlink r:id="rId13">
+              <w:r>
+                <w:rPr>
+                  <w:rStyle w:val="Hyperlink"/>
+                </w:rPr>
+                <w:t xml:space="preserve">                          Derpyhan's                        </w:t>
+              </w:r>
+            </w:hyperlink>
+          </w:p>
+        </w:tc>
+        <w:tc>
+          <w:tcPr>
+            <w:tcBorders>
+              <w:top w:val="single" w:sz="1" w:space="0" w:color="000000"/>
+              <w:bottom w:val="single" w:sz="8" w:space="0" w:color="000000"/>
+              <w:left w:val="single" w:sz="1" w:space="0" w:color="000000"/>
+              <w:right w:val="single" w:sz="1" w:space="0" w:color="000000"/>
+            </w:tcBorders>
+          </w:tcPr>
+          <w:p>
+            <w:pPr>
+              <w:spacing w:lineRule="auto"/>
+            </w:pPr>
+            <w:r>
+              <w:rPr/>
+              <w:t xml:space="preserve">                        New Business                      </w:t>
+            </w:r>
+          </w:p>
+        </w:tc>
+        <w:tc>
+          <w:tcPr>
+            <w:tcBorders>
+              <w:top w:val="single" w:sz="1" w:space="0" w:color="000000"/>
+              <w:bottom w:val="single" w:sz="8" w:space="0" w:color="000000"/>
+              <w:left w:val="single" w:sz="1" w:space="0" w:color="000000"/>
+              <w:right w:val="single" w:sz="1" w:space="0" w:color="000000"/>
+            </w:tcBorders>
+          </w:tcPr>
+          <w:p>
+            <w:pPr>
+              <w:spacing w:lineRule="auto"/>
+            </w:pPr>
+            <w:r>
+              <w:rPr/>
+              <w:t xml:space="preserve">                        1120 Merlin Ave SE                      </w:t>
+            </w:r>
+          </w:p>
+        </w:tc>
+        <w:tc>
+          <w:tcPr>
+            <w:tcBorders>
+              <w:top w:val="single" w:sz="1" w:space="0" w:color="000000"/>
+              <w:bottom w:val="single" w:sz="8" w:space="0" w:color="000000"/>
+              <w:left w:val="single" w:sz="1" w:space="0" w:color="000000"/>
+              <w:right w:val="single" w:sz="1" w:space="0" w:color="000000"/>
+            </w:tcBorders>
+          </w:tcPr>
+          <w:p>
+            <w:pPr>
+              <w:spacing w:lineRule="auto"/>
+            </w:pPr>
+            <w:r>
+              <w:rPr/>
+              <w:t xml:space="preserve">                        01/04/2023 - 01/11/2023                      </w:t>
+            </w:r>
+          </w:p>
+        </w:tc>
+      </w:tr>
+      <w:tr>
+        <w:trPr/>
+        <w:tc>
+          <w:tcPr>
+            <w:tcBorders>
+              <w:top w:val="single" w:sz="1" w:space="0" w:color="000000"/>
+              <w:bottom w:val="single" w:sz="8" w:space="0" w:color="000000"/>
+              <w:left w:val="single" w:sz="1" w:space="0" w:color="000000"/>
+              <w:right w:val="single" w:sz="1" w:space="0" w:color="000000"/>
+            </w:tcBorders>
+          </w:tcPr>
+          <w:p>
+            <w:pPr>
+              <w:spacing w:lineRule="auto"/>
+            </w:pPr>
+            <w:hyperlink r:id="rId14">
+              <w:r>
+                <w:rPr>
+                  <w:rStyle w:val="Hyperlink"/>
+                </w:rPr>
+                <w:t xml:space="preserve">                          VACATION                        </w:t>
+              </w:r>
+            </w:hyperlink>
+          </w:p>
+        </w:tc>
+        <w:tc>
+          <w:tcPr>
+            <w:tcBorders>
+              <w:top w:val="single" w:sz="1" w:space="0" w:color="000000"/>
+              <w:bottom w:val="single" w:sz="8" w:space="0" w:color="000000"/>
+              <w:left w:val="single" w:sz="1" w:space="0" w:color="000000"/>
+              <w:right w:val="single" w:sz="1" w:space="0" w:color="000000"/>
+            </w:tcBorders>
+          </w:tcPr>
+          <w:p>
+            <w:pPr>
+              <w:spacing w:lineRule="auto"/>
+            </w:pPr>
+            <w:r>
+              <w:rPr/>
+              <w:t xml:space="preserve">                        Kip Dunlap                      </w:t>
+            </w:r>
+          </w:p>
+        </w:tc>
+        <w:tc>
+          <w:tcPr>
+            <w:tcBorders>
+              <w:top w:val="single" w:sz="1" w:space="0" w:color="000000"/>
+              <w:bottom w:val="single" w:sz="8" w:space="0" w:color="000000"/>
+              <w:left w:val="single" w:sz="1" w:space="0" w:color="000000"/>
+              <w:right w:val="single" w:sz="1" w:space="0" w:color="000000"/>
+            </w:tcBorders>
+          </w:tcPr>
+          <w:p>
+            <w:pPr>
+              <w:spacing w:lineRule="auto"/>
+            </w:pPr>
+            <w:r>
+              <w:rPr/>
+              <w:t xml:space="preserve">                        CDMX                      </w:t>
+            </w:r>
+          </w:p>
+        </w:tc>
+        <w:tc>
+          <w:tcPr>
+            <w:tcBorders>
+              <w:top w:val="single" w:sz="1" w:space="0" w:color="000000"/>
+              <w:bottom w:val="single" w:sz="8" w:space="0" w:color="000000"/>
+              <w:left w:val="single" w:sz="1" w:space="0" w:color="000000"/>
+              <w:right w:val="single" w:sz="1" w:space="0" w:color="000000"/>
+            </w:tcBorders>
+          </w:tcPr>
+          <w:p>
+            <w:pPr>
+              <w:spacing w:lineRule="auto"/>
+            </w:pPr>
+            <w:r>
+              <w:rPr/>
+              <w:t xml:space="preserve">                        03/16/2023 - 03/21/2023                      </w:t>
             </w:r>
           </w:p>
         </w:tc>
@@ -595,7 +844,7 @@
             <w:pPr>
               <w:spacing w:lineRule="auto"/>
             </w:pPr>
-            <w:hyperlink r:id="rId12">
+            <w:hyperlink r:id="rId15">
               <w:r>
                 <w:rPr>
                   <w:color w:val="000000"/>
@@ -711,21 +960,21 @@
           <w:tcPr>
             <w:tcBorders>
               <w:top w:val="single" w:sz="1" w:space="0" w:color="000000"/>
-              <w:bottom w:val="single" w:sz="1" w:space="0" w:color="000000"/>
-              <w:left w:val="single" w:sz="1" w:space="0" w:color="000000"/>
-              <w:right w:val="single" w:sz="1" w:space="0" w:color="000000"/>
-            </w:tcBorders>
-          </w:tcPr>
-          <w:p>
-            <w:pPr>
-              <w:spacing w:lineRule="auto"/>
-            </w:pPr>
-            <w:hyperlink r:id="rId13">
+              <w:bottom w:val="single" w:sz="8" w:space="0" w:color="000000"/>
+              <w:left w:val="single" w:sz="1" w:space="0" w:color="000000"/>
+              <w:right w:val="single" w:sz="1" w:space="0" w:color="000000"/>
+            </w:tcBorders>
+          </w:tcPr>
+          <w:p>
+            <w:pPr>
+              <w:spacing w:lineRule="auto"/>
+            </w:pPr>
+            <w:hyperlink r:id="rId16">
               <w:r>
                 <w:rPr>
                   <w:rStyle w:val="Hyperlink"/>
                 </w:rPr>
-                <w:t xml:space="preserve">                          Protip Biswas                        </w:t>
+                <w:t xml:space="preserve">                          Mamma Mia's                        </w:t>
               </w:r>
             </w:hyperlink>
           </w:p>
@@ -734,7 +983,7 @@
           <w:tcPr>
             <w:tcBorders>
               <w:top w:val="single" w:sz="1" w:space="0" w:color="000000"/>
-              <w:bottom w:val="single" w:sz="1" w:space="0" w:color="000000"/>
+              <w:bottom w:val="single" w:sz="8" w:space="0" w:color="000000"/>
               <w:left w:val="single" w:sz="1" w:space="0" w:color="000000"/>
               <w:right w:val="single" w:sz="1" w:space="0" w:color="000000"/>
             </w:tcBorders>
@@ -753,37 +1002,45 @@
           <w:tcPr>
             <w:tcBorders>
               <w:top w:val="single" w:sz="1" w:space="0" w:color="000000"/>
-              <w:bottom w:val="single" w:sz="1" w:space="0" w:color="000000"/>
-              <w:left w:val="single" w:sz="1" w:space="0" w:color="000000"/>
-              <w:right w:val="single" w:sz="1" w:space="0" w:color="000000"/>
-            </w:tcBorders>
-          </w:tcPr>
-          <w:p/>
-        </w:tc>
-        <w:tc>
-          <w:tcPr>
-            <w:tcBorders>
-              <w:top w:val="single" w:sz="1" w:space="0" w:color="000000"/>
-              <w:bottom w:val="single" w:sz="1" w:space="0" w:color="000000"/>
-              <w:left w:val="single" w:sz="1" w:space="0" w:color="000000"/>
-              <w:right w:val="single" w:sz="1" w:space="0" w:color="000000"/>
-            </w:tcBorders>
-          </w:tcPr>
-          <w:p>
-            <w:pPr>
-              <w:spacing w:lineRule="auto"/>
-            </w:pPr>
-            <w:r>
-              <w:rPr/>
-              <w:t xml:space="preserve">                        110 Peachtree St NE                      </w:t>
-            </w:r>
-          </w:p>
-        </w:tc>
-        <w:tc>
-          <w:tcPr>
-            <w:tcBorders>
-              <w:top w:val="single" w:sz="1" w:space="0" w:color="000000"/>
-              <w:bottom w:val="single" w:sz="1" w:space="0" w:color="000000"/>
+              <w:bottom w:val="single" w:sz="8" w:space="0" w:color="000000"/>
+              <w:left w:val="single" w:sz="1" w:space="0" w:color="000000"/>
+              <w:right w:val="single" w:sz="1" w:space="0" w:color="000000"/>
+            </w:tcBorders>
+          </w:tcPr>
+          <w:p>
+            <w:pPr>
+              <w:spacing w:lineRule="auto"/>
+            </w:pPr>
+            <w:r>
+              <w:rPr/>
+              <w:t xml:space="preserve">                        Luigi Mario                      </w:t>
+            </w:r>
+          </w:p>
+        </w:tc>
+        <w:tc>
+          <w:tcPr>
+            <w:tcBorders>
+              <w:top w:val="single" w:sz="1" w:space="0" w:color="000000"/>
+              <w:bottom w:val="single" w:sz="8" w:space="0" w:color="000000"/>
+              <w:left w:val="single" w:sz="1" w:space="0" w:color="000000"/>
+              <w:right w:val="single" w:sz="1" w:space="0" w:color="000000"/>
+            </w:tcBorders>
+          </w:tcPr>
+          <w:p>
+            <w:pPr>
+              <w:spacing w:lineRule="auto"/>
+            </w:pPr>
+            <w:r>
+              <w:rPr/>
+              <w:t xml:space="preserve">                        12 Broad Street SE                      </w:t>
+            </w:r>
+          </w:p>
+        </w:tc>
+        <w:tc>
+          <w:tcPr>
+            <w:tcBorders>
+              <w:top w:val="single" w:sz="1" w:space="0" w:color="000000"/>
+              <w:bottom w:val="single" w:sz="8" w:space="0" w:color="000000"/>
               <w:left w:val="single" w:sz="1" w:space="0" w:color="000000"/>
               <w:right w:val="single" w:sz="1" w:space="0" w:color="000000"/>
             </w:tcBorders>
@@ -795,6 +1052,312 @@
             <w:r>
               <w:rPr/>
               <w:t xml:space="preserve">                        Change of Agent                      </w:t>
+            </w:r>
+          </w:p>
+        </w:tc>
+      </w:tr>
+      <w:tr>
+        <w:trPr/>
+        <w:tc>
+          <w:tcPr>
+            <w:tcBorders>
+              <w:top w:val="single" w:sz="1" w:space="0" w:color="000000"/>
+              <w:bottom w:val="single" w:sz="8" w:space="0" w:color="000000"/>
+              <w:left w:val="single" w:sz="1" w:space="0" w:color="000000"/>
+              <w:right w:val="single" w:sz="1" w:space="0" w:color="000000"/>
+            </w:tcBorders>
+          </w:tcPr>
+          <w:p>
+            <w:pPr>
+              <w:spacing w:lineRule="auto"/>
+            </w:pPr>
+            <w:hyperlink r:id="rId17">
+              <w:r>
+                <w:rPr>
+                  <w:rStyle w:val="Hyperlink"/>
+                </w:rPr>
+                <w:t xml:space="preserve">                          Ginny's                        </w:t>
+              </w:r>
+            </w:hyperlink>
+          </w:p>
+        </w:tc>
+        <w:tc>
+          <w:tcPr>
+            <w:tcBorders>
+              <w:top w:val="single" w:sz="1" w:space="0" w:color="000000"/>
+              <w:bottom w:val="single" w:sz="8" w:space="0" w:color="000000"/>
+              <w:left w:val="single" w:sz="1" w:space="0" w:color="000000"/>
+              <w:right w:val="single" w:sz="1" w:space="0" w:color="000000"/>
+            </w:tcBorders>
+          </w:tcPr>
+          <w:p>
+            <w:pPr>
+              <w:spacing w:lineRule="auto"/>
+            </w:pPr>
+            <w:r>
+              <w:rPr/>
+              <w:t xml:space="preserve">                        LRB                      </w:t>
+            </w:r>
+          </w:p>
+        </w:tc>
+        <w:tc>
+          <w:tcPr>
+            <w:tcBorders>
+              <w:top w:val="single" w:sz="1" w:space="0" w:color="000000"/>
+              <w:bottom w:val="single" w:sz="8" w:space="0" w:color="000000"/>
+              <w:left w:val="single" w:sz="1" w:space="0" w:color="000000"/>
+              <w:right w:val="single" w:sz="1" w:space="0" w:color="000000"/>
+            </w:tcBorders>
+          </w:tcPr>
+          <w:p>
+            <w:pPr>
+              <w:spacing w:lineRule="auto"/>
+            </w:pPr>
+            <w:r>
+              <w:rPr/>
+              <w:t xml:space="preserve">                        Kip Dunlap                      </w:t>
+            </w:r>
+          </w:p>
+        </w:tc>
+        <w:tc>
+          <w:tcPr>
+            <w:tcBorders>
+              <w:top w:val="single" w:sz="1" w:space="0" w:color="000000"/>
+              <w:bottom w:val="single" w:sz="8" w:space="0" w:color="000000"/>
+              <w:left w:val="single" w:sz="1" w:space="0" w:color="000000"/>
+              <w:right w:val="single" w:sz="1" w:space="0" w:color="000000"/>
+            </w:tcBorders>
+          </w:tcPr>
+          <w:p>
+            <w:pPr>
+              <w:spacing w:lineRule="auto"/>
+            </w:pPr>
+            <w:r>
+              <w:rPr/>
+              <w:t xml:space="preserve">                        456 McClendon                      </w:t>
+            </w:r>
+          </w:p>
+        </w:tc>
+        <w:tc>
+          <w:tcPr>
+            <w:tcBorders>
+              <w:top w:val="single" w:sz="1" w:space="0" w:color="000000"/>
+              <w:bottom w:val="single" w:sz="8" w:space="0" w:color="000000"/>
+              <w:left w:val="single" w:sz="1" w:space="0" w:color="000000"/>
+              <w:right w:val="single" w:sz="1" w:space="0" w:color="000000"/>
+            </w:tcBorders>
+          </w:tcPr>
+          <w:p>
+            <w:pPr>
+              <w:spacing w:lineRule="auto"/>
+            </w:pPr>
+            <w:r>
+              <w:rPr/>
+              <w:t xml:space="preserve">                        Change of Ownership                      </w:t>
+            </w:r>
+          </w:p>
+        </w:tc>
+      </w:tr>
+      <w:tr>
+        <w:trPr/>
+        <w:tc>
+          <w:tcPr>
+            <w:tcBorders>
+              <w:top w:val="single" w:sz="1" w:space="0" w:color="000000"/>
+              <w:bottom w:val="single" w:sz="8" w:space="0" w:color="000000"/>
+              <w:left w:val="single" w:sz="1" w:space="0" w:color="000000"/>
+              <w:right w:val="single" w:sz="1" w:space="0" w:color="000000"/>
+            </w:tcBorders>
+          </w:tcPr>
+          <w:p>
+            <w:pPr>
+              <w:spacing w:lineRule="auto"/>
+            </w:pPr>
+            <w:hyperlink r:id="rId18">
+              <w:r>
+                <w:rPr>
+                  <w:rStyle w:val="Hyperlink"/>
+                </w:rPr>
+                <w:t xml:space="preserve">                          Publix                        </w:t>
+              </w:r>
+            </w:hyperlink>
+          </w:p>
+        </w:tc>
+        <w:tc>
+          <w:tcPr>
+            <w:tcBorders>
+              <w:top w:val="single" w:sz="1" w:space="0" w:color="000000"/>
+              <w:bottom w:val="single" w:sz="8" w:space="0" w:color="000000"/>
+              <w:left w:val="single" w:sz="1" w:space="0" w:color="000000"/>
+              <w:right w:val="single" w:sz="1" w:space="0" w:color="000000"/>
+            </w:tcBorders>
+          </w:tcPr>
+          <w:p>
+            <w:pPr>
+              <w:spacing w:lineRule="auto"/>
+            </w:pPr>
+            <w:r>
+              <w:rPr/>
+              <w:t xml:space="preserve">                        LRB                      </w:t>
+            </w:r>
+          </w:p>
+        </w:tc>
+        <w:tc>
+          <w:tcPr>
+            <w:tcBorders>
+              <w:top w:val="single" w:sz="1" w:space="0" w:color="000000"/>
+              <w:bottom w:val="single" w:sz="8" w:space="0" w:color="000000"/>
+              <w:left w:val="single" w:sz="1" w:space="0" w:color="000000"/>
+              <w:right w:val="single" w:sz="1" w:space="0" w:color="000000"/>
+            </w:tcBorders>
+          </w:tcPr>
+          <w:p>
+            <w:pPr>
+              <w:spacing w:lineRule="auto"/>
+            </w:pPr>
+            <w:r>
+              <w:rPr/>
+              <w:t xml:space="preserve">                        APPLICANT                      </w:t>
+            </w:r>
+          </w:p>
+        </w:tc>
+        <w:tc>
+          <w:tcPr>
+            <w:tcBorders>
+              <w:top w:val="single" w:sz="1" w:space="0" w:color="000000"/>
+              <w:bottom w:val="single" w:sz="8" w:space="0" w:color="000000"/>
+              <w:left w:val="single" w:sz="1" w:space="0" w:color="000000"/>
+              <w:right w:val="single" w:sz="1" w:space="0" w:color="000000"/>
+            </w:tcBorders>
+          </w:tcPr>
+          <w:p>
+            <w:pPr>
+              <w:spacing w:lineRule="auto"/>
+            </w:pPr>
+            <w:r>
+              <w:rPr/>
+              <w:t xml:space="preserve">                        123 Memorial Dr SE                      </w:t>
+            </w:r>
+          </w:p>
+        </w:tc>
+        <w:tc>
+          <w:tcPr>
+            <w:tcBorders>
+              <w:top w:val="single" w:sz="1" w:space="0" w:color="000000"/>
+              <w:bottom w:val="single" w:sz="8" w:space="0" w:color="000000"/>
+              <w:left w:val="single" w:sz="1" w:space="0" w:color="000000"/>
+              <w:right w:val="single" w:sz="1" w:space="0" w:color="000000"/>
+            </w:tcBorders>
+          </w:tcPr>
+          <w:p>
+            <w:pPr>
+              <w:spacing w:lineRule="auto"/>
+            </w:pPr>
+            <w:r>
+              <w:rPr/>
+              <w:t xml:space="preserve">                        DESCRIPTION                      </w:t>
+            </w:r>
+          </w:p>
+        </w:tc>
+      </w:tr>
+      <w:tr>
+        <w:trPr/>
+        <w:tc>
+          <w:tcPr>
+            <w:tcBorders>
+              <w:top w:val="single" w:sz="1" w:space="0" w:color="000000"/>
+              <w:bottom w:val="single" w:sz="8" w:space="0" w:color="000000"/>
+              <w:left w:val="single" w:sz="1" w:space="0" w:color="000000"/>
+              <w:right w:val="single" w:sz="1" w:space="0" w:color="000000"/>
+            </w:tcBorders>
+          </w:tcPr>
+          <w:p>
+            <w:pPr>
+              <w:spacing w:lineRule="auto"/>
+            </w:pPr>
+            <w:hyperlink r:id="rId19">
+              <w:r>
+                <w:rPr>
+                  <w:rStyle w:val="Hyperlink"/>
+                </w:rPr>
+                <w:t xml:space="preserve">                          Draank                        </w:t>
+              </w:r>
+            </w:hyperlink>
+          </w:p>
+        </w:tc>
+        <w:tc>
+          <w:tcPr>
+            <w:tcBorders>
+              <w:top w:val="single" w:sz="1" w:space="0" w:color="000000"/>
+              <w:bottom w:val="single" w:sz="8" w:space="0" w:color="000000"/>
+              <w:left w:val="single" w:sz="1" w:space="0" w:color="000000"/>
+              <w:right w:val="single" w:sz="1" w:space="0" w:color="000000"/>
+            </w:tcBorders>
+          </w:tcPr>
+          <w:p>
+            <w:pPr>
+              <w:spacing w:lineRule="auto"/>
+            </w:pPr>
+            <w:r>
+              <w:rPr/>
+              <w:t xml:space="preserve">                        LRB                      </w:t>
+            </w:r>
+          </w:p>
+        </w:tc>
+        <w:tc>
+          <w:tcPr>
+            <w:tcBorders>
+              <w:top w:val="single" w:sz="1" w:space="0" w:color="000000"/>
+              <w:bottom w:val="single" w:sz="8" w:space="0" w:color="000000"/>
+              <w:left w:val="single" w:sz="1" w:space="0" w:color="000000"/>
+              <w:right w:val="single" w:sz="1" w:space="0" w:color="000000"/>
+            </w:tcBorders>
+          </w:tcPr>
+          <w:p>
+            <w:pPr>
+              <w:spacing w:lineRule="auto"/>
+            </w:pPr>
+            <w:r>
+              <w:rPr/>
+              <w:t xml:space="preserve">                        Samantha Nicole Terry                      </w:t>
+            </w:r>
+          </w:p>
+        </w:tc>
+        <w:tc>
+          <w:tcPr>
+            <w:tcBorders>
+              <w:top w:val="single" w:sz="1" w:space="0" w:color="000000"/>
+              <w:bottom w:val="single" w:sz="8" w:space="0" w:color="000000"/>
+              <w:left w:val="single" w:sz="1" w:space="0" w:color="000000"/>
+              <w:right w:val="single" w:sz="1" w:space="0" w:color="000000"/>
+            </w:tcBorders>
+          </w:tcPr>
+          <w:p>
+            <w:pPr>
+              <w:spacing w:lineRule="auto"/>
+            </w:pPr>
+            <w:r>
+              <w:rPr/>
+              <w:t xml:space="preserve">                        Sam's place, probably                      </w:t>
+            </w:r>
+          </w:p>
+        </w:tc>
+        <w:tc>
+          <w:tcPr>
+            <w:tcBorders>
+              <w:top w:val="single" w:sz="1" w:space="0" w:color="000000"/>
+              <w:bottom w:val="single" w:sz="8" w:space="0" w:color="000000"/>
+              <w:left w:val="single" w:sz="1" w:space="0" w:color="000000"/>
+              <w:right w:val="single" w:sz="1" w:space="0" w:color="000000"/>
+            </w:tcBorders>
+          </w:tcPr>
+          <w:p>
+            <w:pPr>
+              <w:spacing w:lineRule="auto"/>
+            </w:pPr>
+            <w:r>
+              <w:rPr/>
+              <w:t xml:space="preserve">                        New Business                      </w:t>
             </w:r>
           </w:p>
         </w:tc>
@@ -846,7 +1409,7 @@
             <w:pPr>
               <w:spacing w:lineRule="auto"/>
             </w:pPr>
-            <w:hyperlink r:id="rId14">
+            <w:hyperlink r:id="rId20">
               <w:r>
                 <w:rPr>
                   <w:color w:val="000000"/>
@@ -914,6 +1477,88 @@
             <w:r>
               <w:rPr/>
               <w:t xml:space="preserve">Public Hearing</w:t>
+            </w:r>
+          </w:p>
+        </w:tc>
+      </w:tr>
+      <w:tr>
+        <w:trPr/>
+        <w:tc>
+          <w:tcPr>
+            <w:tcBorders>
+              <w:top w:val="single" w:sz="1" w:space="0" w:color="000000"/>
+              <w:bottom w:val="single" w:sz="1" w:space="0" w:color="000000"/>
+              <w:left w:val="single" w:sz="1" w:space="0" w:color="000000"/>
+              <w:right w:val="single" w:sz="1" w:space="0" w:color="000000"/>
+            </w:tcBorders>
+          </w:tcPr>
+          <w:p>
+            <w:pPr>
+              <w:spacing w:lineRule="auto"/>
+            </w:pPr>
+            <w:hyperlink r:id="rId21">
+              <w:r>
+                <w:rPr>
+                  <w:rStyle w:val="Hyperlink"/>
+                </w:rPr>
+                <w:t xml:space="preserve">                          V-22-69                        </w:t>
+              </w:r>
+            </w:hyperlink>
+          </w:p>
+          <w:p>
+            <w:pPr>
+              <w:spacing w:lineRule="auto"/>
+            </w:pPr>
+            <w:r>
+              <w:rPr/>
+              <w:br w:type="textWrapping"/>
+            </w:r>
+          </w:p>
+          <w:p>
+            <w:pPr>
+              <w:spacing w:lineRule="auto"/>
+            </w:pPr>
+            <w:r>
+              <w:rPr/>
+              <w:t xml:space="preserve">                        Applicant seeks a board to adjust zonings. Idk.                      </w:t>
+            </w:r>
+          </w:p>
+        </w:tc>
+        <w:tc>
+          <w:tcPr>
+            <w:tcBorders>
+              <w:top w:val="single" w:sz="1" w:space="0" w:color="000000"/>
+              <w:bottom w:val="single" w:sz="8" w:space="0" w:color="000000"/>
+              <w:left w:val="single" w:sz="1" w:space="0" w:color="000000"/>
+              <w:right w:val="single" w:sz="1" w:space="0" w:color="000000"/>
+            </w:tcBorders>
+          </w:tcPr>
+          <w:p>
+            <w:pPr>
+              <w:spacing w:lineRule="auto"/>
+            </w:pPr>
+            <w:r>
+              <w:rPr/>
+              <w:t xml:space="preserve">                        369 Kirkwood Ave                      </w:t>
+            </w:r>
+          </w:p>
+        </w:tc>
+        <w:tc>
+          <w:tcPr>
+            <w:tcBorders>
+              <w:top w:val="single" w:sz="1" w:space="0" w:color="000000"/>
+              <w:bottom w:val="single" w:sz="8" w:space="0" w:color="000000"/>
+              <w:left w:val="single" w:sz="1" w:space="0" w:color="000000"/>
+              <w:right w:val="single" w:sz="1" w:space="0" w:color="000000"/>
+            </w:tcBorders>
+          </w:tcPr>
+          <w:p>
+            <w:pPr>
+              <w:spacing w:lineRule="auto"/>
+            </w:pPr>
+            <w:r>
+              <w:rPr/>
+              <w:t xml:space="preserve">                        01/01/2023 - 01/08/2023                      </w:t>
             </w:r>
           </w:p>
         </w:tc>
@@ -965,7 +1610,7 @@
             <w:pPr>
               <w:spacing w:lineRule="auto"/>
             </w:pPr>
-            <w:hyperlink r:id="rId15">
+            <w:hyperlink r:id="rId22">
               <w:r>
                 <w:rPr>
                   <w:color w:val="000000"/>
@@ -1084,7 +1729,7 @@
             <w:pPr>
               <w:spacing w:lineRule="auto"/>
             </w:pPr>
-            <w:hyperlink r:id="rId16">
+            <w:hyperlink r:id="rId23">
               <w:r>
                 <w:rPr>
                   <w:color w:val="000000"/>
@@ -1152,6 +1797,88 @@
             <w:r>
               <w:rPr/>
               <w:t xml:space="preserve">Public Hearing</w:t>
+            </w:r>
+          </w:p>
+        </w:tc>
+      </w:tr>
+      <w:tr>
+        <w:trPr/>
+        <w:tc>
+          <w:tcPr>
+            <w:tcBorders>
+              <w:top w:val="single" w:sz="1" w:space="0" w:color="000000"/>
+              <w:bottom w:val="single" w:sz="1" w:space="0" w:color="000000"/>
+              <w:left w:val="single" w:sz="1" w:space="0" w:color="000000"/>
+              <w:right w:val="single" w:sz="1" w:space="0" w:color="000000"/>
+            </w:tcBorders>
+          </w:tcPr>
+          <w:p>
+            <w:pPr>
+              <w:spacing w:lineRule="auto"/>
+            </w:pPr>
+            <w:hyperlink r:id="rId24">
+              <w:r>
+                <w:rPr>
+                  <w:rStyle w:val="Hyperlink"/>
+                </w:rPr>
+                <w:t xml:space="preserve">                          Z-22-789                        </w:t>
+              </w:r>
+            </w:hyperlink>
+          </w:p>
+          <w:p>
+            <w:pPr>
+              <w:spacing w:lineRule="auto"/>
+            </w:pPr>
+            <w:r>
+              <w:rPr/>
+              <w:br w:type="textWrapping"/>
+            </w:r>
+          </w:p>
+          <w:p>
+            <w:pPr>
+              <w:spacing w:lineRule="auto"/>
+            </w:pPr>
+            <w:r>
+              <w:rPr/>
+              <w:t xml:space="preserve">                        AN ORDINANCE TO YELL AT PEOPLE BY LEAVING CAPS LOCK ON. IT'S CRUISE CONTROL FOR COOL, Y'ALL.                      </w:t>
+            </w:r>
+          </w:p>
+        </w:tc>
+        <w:tc>
+          <w:tcPr>
+            <w:tcBorders>
+              <w:top w:val="single" w:sz="1" w:space="0" w:color="000000"/>
+              <w:bottom w:val="single" w:sz="8" w:space="0" w:color="000000"/>
+              <w:left w:val="single" w:sz="1" w:space="0" w:color="000000"/>
+              <w:right w:val="single" w:sz="1" w:space="0" w:color="000000"/>
+            </w:tcBorders>
+          </w:tcPr>
+          <w:p>
+            <w:pPr>
+              <w:spacing w:lineRule="auto"/>
+            </w:pPr>
+            <w:r>
+              <w:rPr/>
+              <w:t xml:space="preserve">                        1500 McClendon Ave                      </w:t>
+            </w:r>
+          </w:p>
+        </w:tc>
+        <w:tc>
+          <w:tcPr>
+            <w:tcBorders>
+              <w:top w:val="single" w:sz="1" w:space="0" w:color="000000"/>
+              <w:bottom w:val="single" w:sz="8" w:space="0" w:color="000000"/>
+              <w:left w:val="single" w:sz="1" w:space="0" w:color="000000"/>
+              <w:right w:val="single" w:sz="1" w:space="0" w:color="000000"/>
+            </w:tcBorders>
+          </w:tcPr>
+          <w:p>
+            <w:pPr>
+              <w:spacing w:lineRule="auto"/>
+            </w:pPr>
+            <w:r>
+              <w:rPr/>
+              <w:t xml:space="preserve">                        12/09/2022 - 12/09/2022                      </w:t>
             </w:r>
           </w:p>
         </w:tc>
@@ -1203,7 +1930,7 @@
             <w:pPr>
               <w:spacing w:lineRule="auto"/>
             </w:pPr>
-            <w:hyperlink r:id="rId17">
+            <w:hyperlink r:id="rId25">
               <w:r>
                 <w:rPr>
                   <w:color w:val="000000"/>
@@ -1271,6 +1998,170 @@
             <w:r>
               <w:rPr/>
               <w:t xml:space="preserve">Public Hearing</w:t>
+            </w:r>
+          </w:p>
+        </w:tc>
+      </w:tr>
+      <w:tr>
+        <w:trPr/>
+        <w:tc>
+          <w:tcPr>
+            <w:tcBorders>
+              <w:top w:val="single" w:sz="1" w:space="0" w:color="000000"/>
+              <w:bottom w:val="single" w:sz="1" w:space="0" w:color="000000"/>
+              <w:left w:val="single" w:sz="1" w:space="0" w:color="000000"/>
+              <w:right w:val="single" w:sz="1" w:space="0" w:color="000000"/>
+            </w:tcBorders>
+          </w:tcPr>
+          <w:p>
+            <w:pPr>
+              <w:spacing w:lineRule="auto"/>
+            </w:pPr>
+            <w:hyperlink r:id="rId26">
+              <w:r>
+                <w:rPr>
+                  <w:rStyle w:val="Hyperlink"/>
+                </w:rPr>
+                <w:t xml:space="preserve">                          CDP-22-231                        </w:t>
+              </w:r>
+            </w:hyperlink>
+          </w:p>
+          <w:p>
+            <w:pPr>
+              <w:spacing w:lineRule="auto"/>
+            </w:pPr>
+            <w:r>
+              <w:rPr/>
+              <w:br w:type="textWrapping"/>
+            </w:r>
+          </w:p>
+          <w:p>
+            <w:pPr>
+              <w:spacing w:lineRule="auto"/>
+            </w:pPr>
+            <w:r>
+              <w:rPr/>
+              <w:t xml:space="preserve">                        AN ORDINANCE TO AMEND THE COMPREHENSIVE DEVELOPMENT PLAN OF 1887.                      </w:t>
+            </w:r>
+          </w:p>
+        </w:tc>
+        <w:tc>
+          <w:tcPr>
+            <w:tcBorders>
+              <w:top w:val="single" w:sz="1" w:space="0" w:color="000000"/>
+              <w:bottom w:val="single" w:sz="8" w:space="0" w:color="000000"/>
+              <w:left w:val="single" w:sz="1" w:space="0" w:color="000000"/>
+              <w:right w:val="single" w:sz="1" w:space="0" w:color="000000"/>
+            </w:tcBorders>
+          </w:tcPr>
+          <w:p>
+            <w:pPr>
+              <w:spacing w:lineRule="auto"/>
+            </w:pPr>
+            <w:r>
+              <w:rPr/>
+              <w:t xml:space="preserve">                        The Spot                      </w:t>
+            </w:r>
+          </w:p>
+        </w:tc>
+        <w:tc>
+          <w:tcPr>
+            <w:tcBorders>
+              <w:top w:val="single" w:sz="1" w:space="0" w:color="000000"/>
+              <w:bottom w:val="single" w:sz="8" w:space="0" w:color="000000"/>
+              <w:left w:val="single" w:sz="1" w:space="0" w:color="000000"/>
+              <w:right w:val="single" w:sz="1" w:space="0" w:color="000000"/>
+            </w:tcBorders>
+          </w:tcPr>
+          <w:p>
+            <w:pPr>
+              <w:spacing w:lineRule="auto"/>
+            </w:pPr>
+            <w:r>
+              <w:rPr/>
+              <w:t xml:space="preserve">                        12/09/2022 - 12/09/2022                      </w:t>
+            </w:r>
+          </w:p>
+        </w:tc>
+      </w:tr>
+      <w:tr>
+        <w:trPr/>
+        <w:tc>
+          <w:tcPr>
+            <w:tcBorders>
+              <w:top w:val="single" w:sz="1" w:space="0" w:color="000000"/>
+              <w:bottom w:val="single" w:sz="1" w:space="0" w:color="000000"/>
+              <w:left w:val="single" w:sz="1" w:space="0" w:color="000000"/>
+              <w:right w:val="single" w:sz="1" w:space="0" w:color="000000"/>
+            </w:tcBorders>
+          </w:tcPr>
+          <w:p>
+            <w:pPr>
+              <w:spacing w:lineRule="auto"/>
+            </w:pPr>
+            <w:hyperlink r:id="rId27">
+              <w:r>
+                <w:rPr>
+                  <w:rStyle w:val="Hyperlink"/>
+                </w:rPr>
+                <w:t xml:space="preserve">                          CDP-23-001                        </w:t>
+              </w:r>
+            </w:hyperlink>
+          </w:p>
+          <w:p>
+            <w:pPr>
+              <w:spacing w:lineRule="auto"/>
+            </w:pPr>
+            <w:r>
+              <w:rPr/>
+              <w:br w:type="textWrapping"/>
+            </w:r>
+          </w:p>
+          <w:p>
+            <w:pPr>
+              <w:spacing w:lineRule="auto"/>
+            </w:pPr>
+            <w:r>
+              <w:rPr/>
+              <w:t xml:space="preserve">                        NDgT is getting his own CDP amendment.                      </w:t>
+            </w:r>
+          </w:p>
+        </w:tc>
+        <w:tc>
+          <w:tcPr>
+            <w:tcBorders>
+              <w:top w:val="single" w:sz="1" w:space="0" w:color="000000"/>
+              <w:bottom w:val="single" w:sz="8" w:space="0" w:color="000000"/>
+              <w:left w:val="single" w:sz="1" w:space="0" w:color="000000"/>
+              <w:right w:val="single" w:sz="1" w:space="0" w:color="000000"/>
+            </w:tcBorders>
+          </w:tcPr>
+          <w:p>
+            <w:pPr>
+              <w:spacing w:lineRule="auto"/>
+            </w:pPr>
+            <w:r>
+              <w:rPr/>
+              <w:t xml:space="preserve">                        Neil Degrasse Tyson Way                      </w:t>
+            </w:r>
+          </w:p>
+        </w:tc>
+        <w:tc>
+          <w:tcPr>
+            <w:tcBorders>
+              <w:top w:val="single" w:sz="1" w:space="0" w:color="000000"/>
+              <w:bottom w:val="single" w:sz="8" w:space="0" w:color="000000"/>
+              <w:left w:val="single" w:sz="1" w:space="0" w:color="000000"/>
+              <w:right w:val="single" w:sz="1" w:space="0" w:color="000000"/>
+            </w:tcBorders>
+          </w:tcPr>
+          <w:p>
+            <w:pPr>
+              <w:spacing w:lineRule="auto"/>
+            </w:pPr>
+            <w:r>
+              <w:rPr/>
+              <w:t xml:space="preserve">                        12/10/2022 - 12/10/2022                      </w:t>
             </w:r>
           </w:p>
         </w:tc>
@@ -1322,7 +2213,7 @@
             <w:pPr>
               <w:spacing w:lineRule="auto"/>
             </w:pPr>
-            <w:hyperlink r:id="rId18">
+            <w:hyperlink r:id="rId28">
               <w:r>
                 <w:rPr>
                   <w:color w:val="000000"/>
@@ -1583,7 +2474,7 @@
             <w:pPr>
               <w:spacing w:lineRule="auto"/>
             </w:pPr>
-            <w:hyperlink r:id="rId19">
+            <w:hyperlink r:id="rId29">
               <w:r>
                 <w:rPr>
                   <w:color w:val="000000"/>
@@ -1655,6 +2546,170 @@
           </w:p>
         </w:tc>
       </w:tr>
+      <w:tr>
+        <w:trPr/>
+        <w:tc>
+          <w:tcPr>
+            <w:tcBorders>
+              <w:top w:val="single" w:sz="1" w:space="0" w:color="000000"/>
+              <w:bottom w:val="single" w:sz="1" w:space="0" w:color="000000"/>
+              <w:left w:val="single" w:sz="1" w:space="0" w:color="000000"/>
+              <w:right w:val="single" w:sz="1" w:space="0" w:color="000000"/>
+            </w:tcBorders>
+          </w:tcPr>
+          <w:p>
+            <w:pPr>
+              <w:spacing w:lineRule="auto"/>
+            </w:pPr>
+            <w:hyperlink r:id="rId30">
+              <w:r>
+                <w:rPr>
+                  <w:rStyle w:val="Hyperlink"/>
+                </w:rPr>
+                <w:t xml:space="preserve">                          V-22-000                        </w:t>
+              </w:r>
+            </w:hyperlink>
+          </w:p>
+          <w:p>
+            <w:pPr>
+              <w:spacing w:lineRule="auto"/>
+            </w:pPr>
+            <w:r>
+              <w:rPr/>
+              <w:br w:type="textWrapping"/>
+            </w:r>
+          </w:p>
+          <w:p>
+            <w:pPr>
+              <w:spacing w:lineRule="auto"/>
+            </w:pPr>
+            <w:r>
+              <w:rPr/>
+              <w:t xml:space="preserve">                        La ti da. NPU-B adjacent A                      </w:t>
+            </w:r>
+          </w:p>
+        </w:tc>
+        <w:tc>
+          <w:tcPr>
+            <w:tcBorders>
+              <w:top w:val="single" w:sz="1" w:space="0" w:color="000000"/>
+              <w:bottom w:val="single" w:sz="8" w:space="0" w:color="000000"/>
+              <w:left w:val="single" w:sz="1" w:space="0" w:color="000000"/>
+              <w:right w:val="single" w:sz="1" w:space="0" w:color="000000"/>
+            </w:tcBorders>
+          </w:tcPr>
+          <w:p>
+            <w:pPr>
+              <w:spacing w:lineRule="auto"/>
+            </w:pPr>
+            <w:r>
+              <w:rPr/>
+              <w:t xml:space="preserve">                        123 Sesame St (NPU-B)                      </w:t>
+            </w:r>
+          </w:p>
+        </w:tc>
+        <w:tc>
+          <w:tcPr>
+            <w:tcBorders>
+              <w:top w:val="single" w:sz="1" w:space="0" w:color="000000"/>
+              <w:bottom w:val="single" w:sz="8" w:space="0" w:color="000000"/>
+              <w:left w:val="single" w:sz="1" w:space="0" w:color="000000"/>
+              <w:right w:val="single" w:sz="1" w:space="0" w:color="000000"/>
+            </w:tcBorders>
+          </w:tcPr>
+          <w:p>
+            <w:pPr>
+              <w:spacing w:lineRule="auto"/>
+            </w:pPr>
+            <w:r>
+              <w:rPr/>
+              <w:t xml:space="preserve">                        2022-12-06                      </w:t>
+            </w:r>
+          </w:p>
+        </w:tc>
+      </w:tr>
+      <w:tr>
+        <w:trPr/>
+        <w:tc>
+          <w:tcPr>
+            <w:tcBorders>
+              <w:top w:val="single" w:sz="1" w:space="0" w:color="000000"/>
+              <w:bottom w:val="single" w:sz="1" w:space="0" w:color="000000"/>
+              <w:left w:val="single" w:sz="1" w:space="0" w:color="000000"/>
+              <w:right w:val="single" w:sz="1" w:space="0" w:color="000000"/>
+            </w:tcBorders>
+          </w:tcPr>
+          <w:p>
+            <w:pPr>
+              <w:spacing w:lineRule="auto"/>
+            </w:pPr>
+            <w:hyperlink r:id="rId31">
+              <w:r>
+                <w:rPr>
+                  <w:rStyle w:val="Hyperlink"/>
+                </w:rPr>
+                <w:t xml:space="preserve">                          V-22-777                        </w:t>
+              </w:r>
+            </w:hyperlink>
+          </w:p>
+          <w:p>
+            <w:pPr>
+              <w:spacing w:lineRule="auto"/>
+            </w:pPr>
+            <w:r>
+              <w:rPr/>
+              <w:br w:type="textWrapping"/>
+            </w:r>
+          </w:p>
+          <w:p>
+            <w:pPr>
+              <w:spacing w:lineRule="auto"/>
+            </w:pPr>
+            <w:r>
+              <w:rPr/>
+              <w:t xml:space="preserve">                        It's in C, but adjacent to A and B. Let's see if it shows up in B.                      </w:t>
+            </w:r>
+          </w:p>
+        </w:tc>
+        <w:tc>
+          <w:tcPr>
+            <w:tcBorders>
+              <w:top w:val="single" w:sz="1" w:space="0" w:color="000000"/>
+              <w:bottom w:val="single" w:sz="8" w:space="0" w:color="000000"/>
+              <w:left w:val="single" w:sz="1" w:space="0" w:color="000000"/>
+              <w:right w:val="single" w:sz="1" w:space="0" w:color="000000"/>
+            </w:tcBorders>
+          </w:tcPr>
+          <w:p>
+            <w:pPr>
+              <w:spacing w:lineRule="auto"/>
+            </w:pPr>
+            <w:r>
+              <w:rPr/>
+              <w:t xml:space="preserve">                        77 Seven Blvd SW (NPU-C)                      </w:t>
+            </w:r>
+          </w:p>
+        </w:tc>
+        <w:tc>
+          <w:tcPr>
+            <w:tcBorders>
+              <w:top w:val="single" w:sz="1" w:space="0" w:color="000000"/>
+              <w:bottom w:val="single" w:sz="8" w:space="0" w:color="000000"/>
+              <w:left w:val="single" w:sz="1" w:space="0" w:color="000000"/>
+              <w:right w:val="single" w:sz="1" w:space="0" w:color="000000"/>
+            </w:tcBorders>
+          </w:tcPr>
+          <w:p>
+            <w:pPr>
+              <w:spacing w:lineRule="auto"/>
+            </w:pPr>
+            <w:r>
+              <w:rPr/>
+              <w:t xml:space="preserve">                        02/01/2023 - 02/08/2023                      </w:t>
+            </w:r>
+          </w:p>
+        </w:tc>
+      </w:tr>
     </w:tbl>
     <w:p>
       <w:pPr>
@@ -1690,6 +2745,158 @@
       <w:r>
         <w:rPr/>
         <w:t xml:space="preserve">Provided for informational purposes. Votes/comments are neither required nor expected.</w:t>
+      </w:r>
+    </w:p>
+    <w:tbl>
+      <w:tblPr>
+        <w:tblBorders>
+          <w:top w:val="single" w:sz="2" w:space="0" w:color="000000"/>
+          <w:bottom w:val="single" w:sz="2" w:space="0" w:color="000000"/>
+          <w:left w:val="single" w:sz="2" w:space="0" w:color="000000"/>
+          <w:right w:val="single" w:sz="2" w:space="0" w:color="000000"/>
+        </w:tblBorders>
+        <w:tblCellSpacing w:w="0" w:type="dxa"/>
+        <w:tblCellMar>
+          <w:top w:type="dxa" w:w="80"/>
+          <w:bottom w:type="dxa" w:w="80"/>
+          <w:left w:type="dxa" w:w="160"/>
+          <w:right w:type="dxa" w:w="160"/>
+        </w:tblCellMar>
+        <w:jc w:val="center"/>
+      </w:tblPr>
+      <w:tblGrid>
+        <w:gridCol w:w="8640"/>
+      </w:tblGrid>
+      <w:tr>
+        <w:trPr/>
+        <w:tc>
+          <w:tcPr>
+            <w:tcBorders>
+              <w:top w:val="single" w:sz="1" w:space="0" w:color="000000"/>
+              <w:bottom w:val="single" w:sz="1" w:space="0" w:color="000000"/>
+              <w:left w:val="single" w:sz="1" w:space="0" w:color="000000"/>
+              <w:right w:val="single" w:sz="1" w:space="0" w:color="000000"/>
+            </w:tcBorders>
+          </w:tcPr>
+          <w:p>
+            <w:pPr>
+              <w:spacing w:lineRule="auto"/>
+            </w:pPr>
+            <w:r>
+              <w:rPr/>
+              <w:t xml:space="preserve">                        PUBLIC NOTICE                      </w:t>
+            </w:r>
+          </w:p>
+        </w:tc>
+      </w:tr>
+      <w:tblGrid>
+        <w:gridCol w:w="8640"/>
+      </w:tblGrid>
+      <w:tr>
+        <w:trPr/>
+        <w:tc>
+          <w:tcPr>
+            <w:tcBorders>
+              <w:top w:val="single" w:sz="1" w:space="0" w:color="000000"/>
+              <w:bottom w:val="single" w:sz="1" w:space="0" w:color="000000"/>
+              <w:left w:val="single" w:sz="1" w:space="0" w:color="000000"/>
+              <w:right w:val="single" w:sz="1" w:space="0" w:color="000000"/>
+            </w:tcBorders>
+          </w:tcPr>
+          <w:p>
+            <w:pPr>
+              <w:spacing w:lineRule="auto"/>
+            </w:pPr>
+            <w:r>
+              <w:rPr/>
+              <w:t xml:space="preserve">                        In May 2022, the Community Development/Human Services Committee passed a resolution directing the Department of City Planning (DCP) to work with the Atlanta Planning Advisory Board (APAB) to develop a set of Best Practices for NPUs. A draft of the topics to be included can be found here.     Please submit your feedback here and/or contact your APAB representative.                      </w:t>
+            </w:r>
+          </w:p>
+        </w:tc>
+      </w:tr>
+    </w:tbl>
+    <w:p>
+      <w:pPr>
+        <w:spacing w:lineRule="auto"/>
+      </w:pPr>
+      <w:r>
+        <w:rPr/>
+      </w:r>
+    </w:p>
+    <w:tbl>
+      <w:tblPr>
+        <w:tblBorders>
+          <w:top w:val="single" w:sz="2" w:space="0" w:color="000000"/>
+          <w:bottom w:val="single" w:sz="2" w:space="0" w:color="000000"/>
+          <w:left w:val="single" w:sz="2" w:space="0" w:color="000000"/>
+          <w:right w:val="single" w:sz="2" w:space="0" w:color="000000"/>
+        </w:tblBorders>
+        <w:tblCellSpacing w:w="0" w:type="dxa"/>
+        <w:tblCellMar>
+          <w:top w:type="dxa" w:w="80"/>
+          <w:bottom w:type="dxa" w:w="80"/>
+          <w:left w:type="dxa" w:w="160"/>
+          <w:right w:type="dxa" w:w="160"/>
+        </w:tblCellMar>
+        <w:jc w:val="center"/>
+      </w:tblPr>
+      <w:tblGrid>
+        <w:gridCol w:w="8640"/>
+      </w:tblGrid>
+      <w:tr>
+        <w:trPr/>
+        <w:tc>
+          <w:tcPr>
+            <w:tcBorders>
+              <w:top w:val="single" w:sz="1" w:space="0" w:color="000000"/>
+              <w:bottom w:val="single" w:sz="1" w:space="0" w:color="000000"/>
+              <w:left w:val="single" w:sz="1" w:space="0" w:color="000000"/>
+              <w:right w:val="single" w:sz="1" w:space="0" w:color="000000"/>
+            </w:tcBorders>
+          </w:tcPr>
+          <w:p>
+            <w:pPr>
+              <w:spacing w:lineRule="auto"/>
+            </w:pPr>
+            <w:r>
+              <w:rPr/>
+              <w:t xml:space="preserve">                        NO CAMPAIGNING                      </w:t>
+            </w:r>
+          </w:p>
+        </w:tc>
+      </w:tr>
+      <w:tblGrid>
+        <w:gridCol w:w="8640"/>
+      </w:tblGrid>
+      <w:tr>
+        <w:trPr/>
+        <w:tc>
+          <w:tcPr>
+            <w:tcBorders>
+              <w:top w:val="single" w:sz="1" w:space="0" w:color="000000"/>
+              <w:bottom w:val="single" w:sz="1" w:space="0" w:color="000000"/>
+              <w:left w:val="single" w:sz="1" w:space="0" w:color="000000"/>
+              <w:right w:val="single" w:sz="1" w:space="0" w:color="000000"/>
+            </w:tcBorders>
+          </w:tcPr>
+          <w:p>
+            <w:pPr>
+              <w:spacing w:lineRule="auto"/>
+            </w:pPr>
+            <w:r>
+              <w:rPr/>
+              <w:t xml:space="preserve">                        And yet, campaigners gonna campaign.                      </w:t>
+            </w:r>
+          </w:p>
+        </w:tc>
+      </w:tr>
+    </w:tbl>
+    <w:p>
+      <w:pPr>
+        <w:spacing w:lineRule="auto"/>
+      </w:pPr>
+      <w:r>
+        <w:rPr/>
       </w:r>
     </w:p>
   </w:body>

</xml_diff>